<commit_message>
:bulb: Poprawa sprawozdania i poprawki
</commit_message>
<xml_diff>
--- a/sprawozdanie.docx
+++ b/sprawozdanie.docx
@@ -7,16 +7,46 @@
         <w:rPr>
           <w:b/>
           <w:bCs/>
-          <w:sz w:val="24"/>
-          <w:szCs w:val="24"/>
-        </w:rPr>
-      </w:pPr>
-      <w:r>
-        <w:rPr>
-          <w:b/>
-          <w:bCs/>
-          <w:sz w:val="24"/>
-          <w:szCs w:val="24"/>
+          <w:sz w:val="32"/>
+          <w:szCs w:val="32"/>
+        </w:rPr>
+      </w:pPr>
+      <w:r>
+        <w:rPr>
+          <w:b/>
+          <w:bCs/>
+          <w:sz w:val="32"/>
+          <w:szCs w:val="32"/>
+        </w:rPr>
+        <w:t xml:space="preserve">Sprawozdanie z projektu rozpoznawania znaków na </w:t>
+      </w:r>
+      <w:proofErr w:type="spellStart"/>
+      <w:r>
+        <w:rPr>
+          <w:b/>
+          <w:bCs/>
+          <w:sz w:val="32"/>
+          <w:szCs w:val="32"/>
+        </w:rPr>
+        <w:t>captcha</w:t>
+      </w:r>
+      <w:proofErr w:type="spellEnd"/>
+    </w:p>
+    <w:p>
+      <w:pPr>
+        <w:rPr>
+          <w:b/>
+          <w:bCs/>
+          <w:sz w:val="28"/>
+          <w:szCs w:val="28"/>
+        </w:rPr>
+      </w:pPr>
+      <w:r>
+        <w:rPr>
+          <w:b/>
+          <w:bCs/>
+          <w:sz w:val="28"/>
+          <w:szCs w:val="28"/>
         </w:rPr>
         <w:t>Wprowadzenie</w:t>
       </w:r>
@@ -24,188 +54,383 @@
     <w:p>
       <w:pPr>
         <w:rPr>
-          <w:sz w:val="24"/>
-          <w:szCs w:val="24"/>
-        </w:rPr>
-      </w:pPr>
-      <w:r>
-        <w:rPr>
-          <w:sz w:val="24"/>
-          <w:szCs w:val="24"/>
-        </w:rPr>
-        <w:t>Celem tego projektu było opracowanie systemu zdolnego do rozpoznawania tekstu na obrazach za pomocą technik uczenia maszynowego, a konkretnie za pomocą głębokich sieci neuronowych. Projekt skupiał się na identyfikacji znaków tekstowych na obrazach zawierających kody CAPTCHA.</w:t>
-      </w:r>
-    </w:p>
-    <w:p>
-      <w:pPr>
-        <w:rPr>
-          <w:b/>
-          <w:bCs/>
-          <w:sz w:val="24"/>
-          <w:szCs w:val="24"/>
-        </w:rPr>
-      </w:pPr>
-      <w:r>
-        <w:rPr>
-          <w:b/>
-          <w:bCs/>
-          <w:sz w:val="24"/>
-          <w:szCs w:val="24"/>
-        </w:rPr>
-        <w:t>Metodologia</w:t>
-      </w:r>
-    </w:p>
-    <w:p>
-      <w:pPr>
-        <w:numPr>
-          <w:ilvl w:val="0"/>
-          <w:numId w:val="1"/>
-        </w:numPr>
-        <w:rPr>
-          <w:sz w:val="24"/>
-          <w:szCs w:val="24"/>
-        </w:rPr>
-      </w:pPr>
-      <w:r>
-        <w:rPr>
-          <w:b/>
-          <w:bCs/>
-          <w:sz w:val="24"/>
-          <w:szCs w:val="24"/>
-        </w:rPr>
-        <w:t>Przygotowanie danych:</w:t>
-      </w:r>
-      <w:r>
-        <w:rPr>
-          <w:sz w:val="24"/>
-          <w:szCs w:val="24"/>
-        </w:rPr>
-        <w:t xml:space="preserve"> Zdjęcia zawierające kody CAPTCHA zostały zebrane i odpowiednio przetworzone. Zastosowano techniki przetwarzania obrazów, takie jak zmiana rozmiaru, konwersja na odcienie szarości i normalizacja.</w:t>
-      </w:r>
-    </w:p>
-    <w:p>
-      <w:pPr>
-        <w:numPr>
-          <w:ilvl w:val="0"/>
-          <w:numId w:val="1"/>
-        </w:numPr>
-        <w:rPr>
-          <w:sz w:val="24"/>
-          <w:szCs w:val="24"/>
-        </w:rPr>
-      </w:pPr>
-      <w:r>
-        <w:rPr>
-          <w:b/>
-          <w:bCs/>
-          <w:sz w:val="24"/>
-          <w:szCs w:val="24"/>
-        </w:rPr>
-        <w:t>Model sieci neuronowej:</w:t>
-      </w:r>
-      <w:r>
-        <w:rPr>
-          <w:sz w:val="24"/>
-          <w:szCs w:val="24"/>
-        </w:rPr>
-        <w:t xml:space="preserve"> Zaimplementowano model głębokiej sieci neuronowej wykorzystującej warstwy </w:t>
-      </w:r>
-      <w:proofErr w:type="spellStart"/>
-      <w:r>
-        <w:rPr>
-          <w:sz w:val="24"/>
-          <w:szCs w:val="24"/>
-        </w:rPr>
-        <w:t>konwolucyjne</w:t>
-      </w:r>
-      <w:proofErr w:type="spellEnd"/>
-      <w:r>
-        <w:rPr>
-          <w:sz w:val="24"/>
-          <w:szCs w:val="24"/>
-        </w:rPr>
-        <w:t xml:space="preserve">, </w:t>
-      </w:r>
-      <w:proofErr w:type="spellStart"/>
-      <w:r>
-        <w:rPr>
-          <w:sz w:val="24"/>
-          <w:szCs w:val="24"/>
-        </w:rPr>
-        <w:t>poolingowe</w:t>
-      </w:r>
-      <w:proofErr w:type="spellEnd"/>
-      <w:r>
-        <w:rPr>
-          <w:sz w:val="24"/>
-          <w:szCs w:val="24"/>
-        </w:rPr>
-        <w:t xml:space="preserve">, w pełni połączone oraz warstwy aktywacji </w:t>
-      </w:r>
-      <w:proofErr w:type="spellStart"/>
-      <w:r>
-        <w:rPr>
-          <w:sz w:val="24"/>
-          <w:szCs w:val="24"/>
-        </w:rPr>
-        <w:t>ReLU</w:t>
-      </w:r>
-      <w:proofErr w:type="spellEnd"/>
-      <w:r>
-        <w:rPr>
-          <w:sz w:val="24"/>
-          <w:szCs w:val="24"/>
-        </w:rPr>
-        <w:t xml:space="preserve">. Wykorzystano również warstwę </w:t>
-      </w:r>
-      <w:proofErr w:type="spellStart"/>
-      <w:r>
-        <w:rPr>
-          <w:sz w:val="24"/>
-          <w:szCs w:val="24"/>
-        </w:rPr>
-        <w:t>dropout</w:t>
-      </w:r>
-      <w:proofErr w:type="spellEnd"/>
-      <w:r>
-        <w:rPr>
-          <w:sz w:val="24"/>
-          <w:szCs w:val="24"/>
-        </w:rPr>
-        <w:t xml:space="preserve"> w celu zapobieżenia nadmiernemu dopasowaniu.</w:t>
-      </w:r>
-    </w:p>
-    <w:p>
-      <w:pPr>
-        <w:numPr>
-          <w:ilvl w:val="0"/>
-          <w:numId w:val="1"/>
-        </w:numPr>
-        <w:rPr>
-          <w:sz w:val="24"/>
-          <w:szCs w:val="24"/>
-        </w:rPr>
-      </w:pPr>
-      <w:r>
-        <w:rPr>
-          <w:b/>
-          <w:bCs/>
-          <w:sz w:val="24"/>
-          <w:szCs w:val="24"/>
-        </w:rPr>
-        <w:t>Proces trenowania:</w:t>
-      </w:r>
-      <w:r>
-        <w:rPr>
-          <w:sz w:val="24"/>
-          <w:szCs w:val="24"/>
-        </w:rPr>
-        <w:t xml:space="preserve"> Zbiór danych został podzielony na zbiór treningowy i testowy. Model został wytrenowany na zbiorze treningowym za pomocą algorytmu optymalizacji Adam i funkcji straty </w:t>
-      </w:r>
-      <w:proofErr w:type="spellStart"/>
-      <w:r>
-        <w:rPr>
-          <w:b/>
+          <w:bCs/>
+          <w:sz w:val="24"/>
+          <w:szCs w:val="24"/>
+        </w:rPr>
+      </w:pPr>
+      <w:r>
+        <w:rPr>
+          <w:bCs/>
+          <w:sz w:val="24"/>
+          <w:szCs w:val="24"/>
+        </w:rPr>
+        <w:t xml:space="preserve">Celem tego projektu było stworzenie systemu zdolnego do rozpoznawania znaków na </w:t>
+      </w:r>
+      <w:proofErr w:type="spellStart"/>
+      <w:r>
+        <w:rPr>
+          <w:bCs/>
+          <w:sz w:val="24"/>
+          <w:szCs w:val="24"/>
+        </w:rPr>
+        <w:t>captcha</w:t>
+      </w:r>
+      <w:proofErr w:type="spellEnd"/>
+      <w:r>
+        <w:rPr>
+          <w:bCs/>
+          <w:sz w:val="24"/>
+          <w:szCs w:val="24"/>
+        </w:rPr>
+        <w:t xml:space="preserve">. System ten miał być oparty na sieci neuronowej, która została przeszkolona na zestawie danych zawierających obrazy </w:t>
+      </w:r>
+      <w:proofErr w:type="spellStart"/>
+      <w:r>
+        <w:rPr>
+          <w:bCs/>
+          <w:sz w:val="24"/>
+          <w:szCs w:val="24"/>
+        </w:rPr>
+        <w:t>captcha</w:t>
+      </w:r>
+      <w:proofErr w:type="spellEnd"/>
+      <w:r>
+        <w:rPr>
+          <w:bCs/>
+          <w:sz w:val="24"/>
+          <w:szCs w:val="24"/>
+        </w:rPr>
+        <w:t>.</w:t>
+      </w:r>
+    </w:p>
+    <w:p>
+      <w:pPr>
+        <w:rPr>
+          <w:b/>
+          <w:bCs/>
+          <w:sz w:val="32"/>
+          <w:szCs w:val="32"/>
+        </w:rPr>
+      </w:pPr>
+      <w:r>
+        <w:rPr>
+          <w:b/>
+          <w:bCs/>
+          <w:sz w:val="32"/>
+          <w:szCs w:val="32"/>
+        </w:rPr>
+        <w:t>Realizacja projektu</w:t>
+      </w:r>
+    </w:p>
+    <w:p>
+      <w:pPr>
+        <w:rPr>
+          <w:b/>
+          <w:bCs/>
+          <w:sz w:val="28"/>
+          <w:szCs w:val="28"/>
+        </w:rPr>
+      </w:pPr>
+      <w:r>
+        <w:rPr>
+          <w:b/>
+          <w:bCs/>
+          <w:sz w:val="28"/>
+          <w:szCs w:val="28"/>
+        </w:rPr>
+        <w:t>Przygotowanie danych</w:t>
+      </w:r>
+    </w:p>
+    <w:p>
+      <w:pPr>
+        <w:rPr>
+          <w:bCs/>
+          <w:sz w:val="24"/>
+          <w:szCs w:val="24"/>
+        </w:rPr>
+      </w:pPr>
+      <w:r>
+        <w:rPr>
+          <w:bCs/>
+          <w:sz w:val="24"/>
+          <w:szCs w:val="24"/>
+        </w:rPr>
+        <w:t xml:space="preserve">Pierwszym krokiem było przygotowanie danych treningowych. Do tego celu została użyta biblioteka PIL do wczytania i przetworzenia obrazów, a następnie obrazy zostały przekształcone do postaci macierzy </w:t>
+      </w:r>
+      <w:proofErr w:type="spellStart"/>
+      <w:r>
+        <w:rPr>
+          <w:bCs/>
+          <w:sz w:val="24"/>
+          <w:szCs w:val="24"/>
+        </w:rPr>
+        <w:t>numpy</w:t>
+      </w:r>
+      <w:proofErr w:type="spellEnd"/>
+      <w:r>
+        <w:rPr>
+          <w:bCs/>
+          <w:sz w:val="24"/>
+          <w:szCs w:val="24"/>
+        </w:rPr>
+        <w:t xml:space="preserve">. Dodatkowo, etykiety zostały zakodowane za pomocą </w:t>
+      </w:r>
+      <w:proofErr w:type="spellStart"/>
+      <w:r>
+        <w:rPr>
+          <w:bCs/>
+          <w:sz w:val="24"/>
+          <w:szCs w:val="24"/>
+        </w:rPr>
+        <w:t>sklearn.preprocessing.LabelEncoder</w:t>
+      </w:r>
+      <w:proofErr w:type="spellEnd"/>
+      <w:r>
+        <w:rPr>
+          <w:bCs/>
+          <w:sz w:val="24"/>
+          <w:szCs w:val="24"/>
+        </w:rPr>
+        <w:t>.</w:t>
+      </w:r>
+    </w:p>
+    <w:p>
+      <w:pPr>
+        <w:rPr>
+          <w:b/>
+          <w:bCs/>
+          <w:sz w:val="28"/>
+          <w:szCs w:val="28"/>
+        </w:rPr>
+      </w:pPr>
+      <w:r>
+        <w:rPr>
+          <w:b/>
+          <w:bCs/>
+          <w:sz w:val="28"/>
+          <w:szCs w:val="28"/>
+        </w:rPr>
+        <w:t>Model sieci neuronowej</w:t>
+      </w:r>
+    </w:p>
+    <w:p>
+      <w:pPr>
+        <w:rPr>
+          <w:bCs/>
+          <w:sz w:val="24"/>
+          <w:szCs w:val="24"/>
+        </w:rPr>
+      </w:pPr>
+      <w:r>
+        <w:rPr>
+          <w:bCs/>
+          <w:sz w:val="24"/>
+          <w:szCs w:val="24"/>
+        </w:rPr>
+        <w:t xml:space="preserve">Do rozpoznawania znaków na </w:t>
+      </w:r>
+      <w:proofErr w:type="spellStart"/>
+      <w:r>
+        <w:rPr>
+          <w:bCs/>
+          <w:sz w:val="24"/>
+          <w:szCs w:val="24"/>
+        </w:rPr>
+        <w:t>captcha</w:t>
+      </w:r>
+      <w:proofErr w:type="spellEnd"/>
+      <w:r>
+        <w:rPr>
+          <w:bCs/>
+          <w:sz w:val="24"/>
+          <w:szCs w:val="24"/>
+        </w:rPr>
+        <w:t xml:space="preserve"> została zastosowana prosty model </w:t>
+      </w:r>
+      <w:proofErr w:type="spellStart"/>
+      <w:r>
+        <w:rPr>
+          <w:bCs/>
+          <w:sz w:val="24"/>
+          <w:szCs w:val="24"/>
+        </w:rPr>
+        <w:t>konwolucyjny</w:t>
+      </w:r>
+      <w:proofErr w:type="spellEnd"/>
+      <w:r>
+        <w:rPr>
+          <w:bCs/>
+          <w:sz w:val="24"/>
+          <w:szCs w:val="24"/>
+        </w:rPr>
+        <w:t xml:space="preserve"> oparty na architekturze </w:t>
+      </w:r>
+      <w:proofErr w:type="spellStart"/>
+      <w:r>
+        <w:rPr>
+          <w:bCs/>
+          <w:sz w:val="24"/>
+          <w:szCs w:val="24"/>
+        </w:rPr>
+        <w:t>Sequential</w:t>
+      </w:r>
+      <w:proofErr w:type="spellEnd"/>
+      <w:r>
+        <w:rPr>
+          <w:bCs/>
+          <w:sz w:val="24"/>
+          <w:szCs w:val="24"/>
+        </w:rPr>
+        <w:t xml:space="preserve"> z biblioteki </w:t>
+      </w:r>
+      <w:proofErr w:type="spellStart"/>
+      <w:r>
+        <w:rPr>
+          <w:bCs/>
+          <w:sz w:val="24"/>
+          <w:szCs w:val="24"/>
+        </w:rPr>
+        <w:t>Keras</w:t>
+      </w:r>
+      <w:proofErr w:type="spellEnd"/>
+      <w:r>
+        <w:rPr>
+          <w:bCs/>
+          <w:sz w:val="24"/>
+          <w:szCs w:val="24"/>
+        </w:rPr>
+        <w:t xml:space="preserve">. Model ten składał się z warstw </w:t>
+      </w:r>
+      <w:proofErr w:type="spellStart"/>
+      <w:r>
+        <w:rPr>
+          <w:bCs/>
+          <w:sz w:val="24"/>
+          <w:szCs w:val="24"/>
+        </w:rPr>
+        <w:t>konwolucyjnych</w:t>
+      </w:r>
+      <w:proofErr w:type="spellEnd"/>
+      <w:r>
+        <w:rPr>
+          <w:bCs/>
+          <w:sz w:val="24"/>
+          <w:szCs w:val="24"/>
+        </w:rPr>
+        <w:t xml:space="preserve">, warstw </w:t>
+      </w:r>
+      <w:proofErr w:type="spellStart"/>
+      <w:r>
+        <w:rPr>
+          <w:bCs/>
+          <w:sz w:val="24"/>
+          <w:szCs w:val="24"/>
+        </w:rPr>
+        <w:t>MaxPooling</w:t>
+      </w:r>
+      <w:proofErr w:type="spellEnd"/>
+      <w:r>
+        <w:rPr>
+          <w:bCs/>
+          <w:sz w:val="24"/>
+          <w:szCs w:val="24"/>
+        </w:rPr>
+        <w:t xml:space="preserve">, warstw </w:t>
+      </w:r>
+      <w:proofErr w:type="spellStart"/>
+      <w:r>
+        <w:rPr>
+          <w:bCs/>
+          <w:sz w:val="24"/>
+          <w:szCs w:val="24"/>
+        </w:rPr>
+        <w:t>Dropout</w:t>
+      </w:r>
+      <w:proofErr w:type="spellEnd"/>
+      <w:r>
+        <w:rPr>
+          <w:bCs/>
+          <w:sz w:val="24"/>
+          <w:szCs w:val="24"/>
+        </w:rPr>
+        <w:t xml:space="preserve"> oraz warstw </w:t>
+      </w:r>
+      <w:proofErr w:type="spellStart"/>
+      <w:r>
+        <w:rPr>
+          <w:bCs/>
+          <w:sz w:val="24"/>
+          <w:szCs w:val="24"/>
+        </w:rPr>
+        <w:t>Dense</w:t>
+      </w:r>
+      <w:proofErr w:type="spellEnd"/>
+      <w:r>
+        <w:rPr>
+          <w:bCs/>
+          <w:sz w:val="24"/>
+          <w:szCs w:val="24"/>
+        </w:rPr>
+        <w:t xml:space="preserve"> z funkcją aktywacji </w:t>
+      </w:r>
+      <w:proofErr w:type="spellStart"/>
+      <w:r>
+        <w:rPr>
+          <w:bCs/>
+          <w:sz w:val="24"/>
+          <w:szCs w:val="24"/>
+        </w:rPr>
+        <w:t>softmax</w:t>
+      </w:r>
+      <w:proofErr w:type="spellEnd"/>
+      <w:r>
+        <w:rPr>
+          <w:bCs/>
+          <w:sz w:val="24"/>
+          <w:szCs w:val="24"/>
+        </w:rPr>
+        <w:t xml:space="preserve"> na końcu.</w:t>
+      </w:r>
+    </w:p>
+    <w:p>
+      <w:pPr>
+        <w:rPr>
+          <w:b/>
+          <w:bCs/>
+          <w:sz w:val="28"/>
+          <w:szCs w:val="28"/>
+        </w:rPr>
+      </w:pPr>
+      <w:r>
+        <w:rPr>
+          <w:b/>
+          <w:bCs/>
+          <w:sz w:val="28"/>
+          <w:szCs w:val="28"/>
+        </w:rPr>
+        <w:t>Trenowanie modelu</w:t>
+      </w:r>
+    </w:p>
+    <w:p>
+      <w:pPr>
+        <w:rPr>
+          <w:bCs/>
+          <w:sz w:val="24"/>
+          <w:szCs w:val="24"/>
+        </w:rPr>
+      </w:pPr>
+      <w:r>
+        <w:rPr>
+          <w:bCs/>
+          <w:sz w:val="24"/>
+          <w:szCs w:val="24"/>
+        </w:rPr>
+        <w:t xml:space="preserve">Model został przeszkolony na zbiorze danych treningowych przy użyciu funkcji straty </w:t>
+      </w:r>
+      <w:proofErr w:type="spellStart"/>
+      <w:r>
+        <w:rPr>
           <w:bCs/>
           <w:sz w:val="24"/>
           <w:szCs w:val="24"/>
@@ -215,132 +440,193 @@
       <w:proofErr w:type="spellEnd"/>
       <w:r>
         <w:rPr>
-          <w:sz w:val="24"/>
-          <w:szCs w:val="24"/>
-        </w:rPr>
-        <w:t>.</w:t>
-      </w:r>
-    </w:p>
-    <w:p>
-      <w:pPr>
-        <w:numPr>
-          <w:ilvl w:val="0"/>
-          <w:numId w:val="1"/>
-        </w:numPr>
-        <w:rPr>
-          <w:sz w:val="24"/>
-          <w:szCs w:val="24"/>
-        </w:rPr>
-      </w:pPr>
-      <w:r>
-        <w:rPr>
-          <w:b/>
-          <w:bCs/>
-          <w:sz w:val="24"/>
-          <w:szCs w:val="24"/>
-        </w:rPr>
-        <w:t>Ocena modelu:</w:t>
-      </w:r>
-      <w:r>
-        <w:rPr>
-          <w:sz w:val="24"/>
-          <w:szCs w:val="24"/>
-        </w:rPr>
-        <w:t xml:space="preserve"> Po zakończeniu trenowania oceniono model na zbiorze testowym, mierząc dokładność klasyfikacji.</w:t>
-      </w:r>
-    </w:p>
-    <w:p>
-      <w:pPr>
-        <w:rPr>
-          <w:b/>
-          <w:bCs/>
-          <w:sz w:val="24"/>
-          <w:szCs w:val="24"/>
-        </w:rPr>
-      </w:pPr>
-      <w:r>
-        <w:rPr>
-          <w:b/>
-          <w:bCs/>
-          <w:sz w:val="24"/>
-          <w:szCs w:val="24"/>
-        </w:rPr>
-        <w:t>Wyniki</w:t>
-      </w:r>
-    </w:p>
-    <w:p>
-      <w:pPr>
-        <w:rPr>
-          <w:sz w:val="24"/>
-          <w:szCs w:val="24"/>
-        </w:rPr>
-      </w:pPr>
-      <w:r>
-        <w:rPr>
-          <w:sz w:val="24"/>
-          <w:szCs w:val="24"/>
-        </w:rPr>
-        <w:t xml:space="preserve">Model osiągnął dokładność klasyfikacji na poziomie </w:t>
-      </w:r>
-      <w:r>
-        <w:rPr>
-          <w:sz w:val="24"/>
-          <w:szCs w:val="24"/>
-        </w:rPr>
-        <w:t>69</w:t>
-      </w:r>
-      <w:r>
-        <w:rPr>
-          <w:sz w:val="24"/>
-          <w:szCs w:val="24"/>
-        </w:rPr>
-        <w:t>% na zbiorze testowym. Wnioski zebrane z wyników sugerują, że zaproponowany model ma potencjał do skutecznego rozpoznawania tekstu na obrazach zawierających kody CAPTCHA.</w:t>
+          <w:bCs/>
+          <w:sz w:val="24"/>
+          <w:szCs w:val="24"/>
+        </w:rPr>
+        <w:t xml:space="preserve"> oraz optymalizatora Adam. Proces trenowania tr</w:t>
       </w:r>
       <w:bookmarkStart w:id="0" w:name="_GoBack"/>
       <w:bookmarkEnd w:id="0"/>
-    </w:p>
-    <w:p>
-      <w:pPr>
-        <w:rPr>
-          <w:b/>
-          <w:bCs/>
-          <w:sz w:val="24"/>
-          <w:szCs w:val="24"/>
-        </w:rPr>
-      </w:pPr>
-      <w:r>
-        <w:rPr>
-          <w:b/>
-          <w:bCs/>
-          <w:sz w:val="24"/>
-          <w:szCs w:val="24"/>
-        </w:rPr>
-        <w:t>Wnioski</w:t>
-      </w:r>
-    </w:p>
-    <w:p>
-      <w:pPr>
-        <w:rPr>
-          <w:sz w:val="24"/>
-          <w:szCs w:val="24"/>
-        </w:rPr>
-      </w:pPr>
-      <w:r>
-        <w:rPr>
-          <w:sz w:val="24"/>
-          <w:szCs w:val="24"/>
-        </w:rPr>
-        <w:t>Projekt dowodzi, że zaawansowane techniki uczenia maszynowego, takie jak głębokie sieci neuronowe, mogą być skutecznie wykorzystane do rozpoznawania tekstu na obrazach. Dalsze prace badawcze mogą skupić się na optymalizacji modelu oraz zwiększeniu jego zdolności do rozpoznawania tekstu na bardziej zróżnicowanych zestawach danych.</w:t>
-      </w:r>
-    </w:p>
-    <w:p>
-      <w:pPr>
-        <w:rPr>
-          <w:sz w:val="24"/>
-          <w:szCs w:val="24"/>
-        </w:rPr>
-      </w:pPr>
-    </w:p>
+      <w:r>
+        <w:rPr>
+          <w:bCs/>
+          <w:sz w:val="24"/>
+          <w:szCs w:val="24"/>
+        </w:rPr>
+        <w:t>wał 300 epok.</w:t>
+      </w:r>
+    </w:p>
+    <w:p>
+      <w:pPr>
+        <w:rPr>
+          <w:b/>
+          <w:bCs/>
+          <w:sz w:val="28"/>
+          <w:szCs w:val="28"/>
+        </w:rPr>
+      </w:pPr>
+      <w:r>
+        <w:rPr>
+          <w:b/>
+          <w:bCs/>
+          <w:sz w:val="28"/>
+          <w:szCs w:val="28"/>
+        </w:rPr>
+        <w:t>Ocena modelu</w:t>
+      </w:r>
+    </w:p>
+    <w:p>
+      <w:pPr>
+        <w:rPr>
+          <w:bCs/>
+          <w:sz w:val="24"/>
+          <w:szCs w:val="24"/>
+        </w:rPr>
+      </w:pPr>
+      <w:r>
+        <w:rPr>
+          <w:bCs/>
+          <w:sz w:val="24"/>
+          <w:szCs w:val="24"/>
+        </w:rPr>
+        <w:t>Po przeszkoleniu modelu został oceniony na zbiorze testowym. Uzyskana dokładność modelu wyniosła około 72%.</w:t>
+      </w:r>
+    </w:p>
+    <w:p>
+      <w:pPr>
+        <w:rPr>
+          <w:b/>
+          <w:bCs/>
+          <w:sz w:val="28"/>
+          <w:szCs w:val="28"/>
+        </w:rPr>
+      </w:pPr>
+      <w:r>
+        <w:rPr>
+          <w:b/>
+          <w:bCs/>
+          <w:sz w:val="28"/>
+          <w:szCs w:val="28"/>
+        </w:rPr>
+        <w:t>Problemy i dalsze kroki</w:t>
+      </w:r>
+    </w:p>
+    <w:p>
+      <w:pPr>
+        <w:rPr>
+          <w:bCs/>
+          <w:sz w:val="24"/>
+          <w:szCs w:val="24"/>
+        </w:rPr>
+      </w:pPr>
+      <w:r>
+        <w:rPr>
+          <w:bCs/>
+          <w:sz w:val="24"/>
+          <w:szCs w:val="24"/>
+        </w:rPr>
+        <w:t>Podczas testowania modelu zauważono, że dokładność rozpoznawania niektórych znaków, takich jak 'd' i '2', była niższa niż oczekiwano. Przyczyną tego mogą być różne czynniki, takie jak niewystarczająca ilość danych treningowych dla tych konkretnych znaków, nieoptymalna architektura modelu lub konieczność lepszego dobrania parametrów trenowania.</w:t>
+      </w:r>
+      <w:r>
+        <w:rPr>
+          <w:bCs/>
+          <w:sz w:val="24"/>
+          <w:szCs w:val="24"/>
+        </w:rPr>
+        <w:br/>
+      </w:r>
+      <w:r>
+        <w:rPr>
+          <w:bCs/>
+          <w:sz w:val="24"/>
+          <w:szCs w:val="24"/>
+        </w:rPr>
+        <w:br/>
+        <w:t>W pierwszych fazach prób dokładność wynosiła jedynie ok 58%, jednak udało się ją lekko poprawić.</w:t>
+      </w:r>
+    </w:p>
+    <w:p>
+      <w:pPr>
+        <w:rPr>
+          <w:bCs/>
+          <w:sz w:val="24"/>
+          <w:szCs w:val="24"/>
+        </w:rPr>
+      </w:pPr>
+      <w:r>
+        <w:rPr>
+          <w:bCs/>
+          <w:sz w:val="24"/>
+          <w:szCs w:val="24"/>
+        </w:rPr>
+        <w:t xml:space="preserve">W dalszym rozwoju projektu można by skoncentrować się na poprawie rozpoznawania problematycznych znaków poprzez dostosowanie architektury sieci, zwiększenie ilości danych treningowych lub zastosowanie technik augmentacji danych. Dodatkowo, można by </w:t>
+      </w:r>
+      <w:r>
+        <w:rPr>
+          <w:bCs/>
+          <w:sz w:val="24"/>
+          <w:szCs w:val="24"/>
+        </w:rPr>
+        <w:lastRenderedPageBreak/>
+        <w:t>przeprowadzić analizę błędów w celu zidentyfikowania słabych punktów modelu i wprowadzenia odpowiednich zmian.</w:t>
+      </w:r>
+    </w:p>
+    <w:p>
+      <w:pPr>
+        <w:rPr>
+          <w:b/>
+          <w:bCs/>
+          <w:sz w:val="28"/>
+          <w:szCs w:val="28"/>
+        </w:rPr>
+      </w:pPr>
+      <w:r>
+        <w:rPr>
+          <w:b/>
+          <w:bCs/>
+          <w:sz w:val="28"/>
+          <w:szCs w:val="28"/>
+        </w:rPr>
+        <w:t>Podsumowanie</w:t>
+      </w:r>
+    </w:p>
+    <w:p>
+      <w:pPr>
+        <w:rPr>
+          <w:bCs/>
+          <w:sz w:val="24"/>
+          <w:szCs w:val="24"/>
+        </w:rPr>
+      </w:pPr>
+      <w:r>
+        <w:rPr>
+          <w:bCs/>
+          <w:sz w:val="24"/>
+          <w:szCs w:val="24"/>
+        </w:rPr>
+        <w:t xml:space="preserve">Projekt rozpoznawania znaków na </w:t>
+      </w:r>
+      <w:proofErr w:type="spellStart"/>
+      <w:r>
+        <w:rPr>
+          <w:bCs/>
+          <w:sz w:val="24"/>
+          <w:szCs w:val="24"/>
+        </w:rPr>
+        <w:t>captcha</w:t>
+      </w:r>
+      <w:proofErr w:type="spellEnd"/>
+      <w:r>
+        <w:rPr>
+          <w:bCs/>
+          <w:sz w:val="24"/>
+          <w:szCs w:val="24"/>
+        </w:rPr>
+        <w:t xml:space="preserve"> zakończył się stworzeniem działającego systemu opartego na sieci neuronowej. Jednakże istnieją pewne obszary, które wymagają dalszej optymalizacji i doskonalenia w celu uzyskania jeszcze lepszych wyników.</w:t>
+      </w:r>
+    </w:p>
+    <w:p/>
     <w:sectPr>
       <w:pgSz w:w="11906" w:h="16838"/>
       <w:pgMar w:top="1417" w:right="1417" w:bottom="1417" w:left="1417" w:header="708" w:footer="708" w:gutter="0"/>

</xml_diff>